<commit_message>
updates to lab1 word doc
</commit_message>
<xml_diff>
--- a/Lab1.docx
+++ b/Lab1.docx
@@ -204,7 +204,23 @@
           <w:b/>
           <w:bCs/>
         </w:rPr>
-        <w:t>Member datas / methods</w:t>
+        <w:t xml:space="preserve">Member </w:t>
+      </w:r>
+      <w:proofErr w:type="spellStart"/>
+      <w:r>
+        <w:rPr>
+          <w:b/>
+          <w:bCs/>
+        </w:rPr>
+        <w:t>datas</w:t>
+      </w:r>
+      <w:proofErr w:type="spellEnd"/>
+      <w:r>
+        <w:rPr>
+          <w:b/>
+          <w:bCs/>
+        </w:rPr>
+        <w:t xml:space="preserve"> / methods</w:t>
       </w:r>
     </w:p>
     <w:p>
@@ -290,7 +306,35 @@
         <w:rPr>
           <w:lang w:val="en-US"/>
         </w:rPr>
-        <w:t xml:space="preserve">Interface looks like a class, but it is not a class. Interface can have variables and methods, but the methods are by default abstract. Methods don’t have a body, so they have to be implemented by a class before you can access them. That class has to implement all methods of the interface. You can implement more than one interface </w:t>
+        <w:t xml:space="preserve">Interface looks like a class, but it is not a class. Interface can have variables and methods, but the methods are by default abstract. Methods don’t have a body, so they </w:t>
+      </w:r>
+      <w:proofErr w:type="gramStart"/>
+      <w:r>
+        <w:rPr>
+          <w:lang w:val="en-US"/>
+        </w:rPr>
+        <w:t>have to</w:t>
+      </w:r>
+      <w:proofErr w:type="gramEnd"/>
+      <w:r>
+        <w:rPr>
+          <w:lang w:val="en-US"/>
+        </w:rPr>
+        <w:t xml:space="preserve"> be implemented by a class before you can access them. That class </w:t>
+      </w:r>
+      <w:proofErr w:type="gramStart"/>
+      <w:r>
+        <w:rPr>
+          <w:lang w:val="en-US"/>
+        </w:rPr>
+        <w:t>has to</w:t>
+      </w:r>
+      <w:proofErr w:type="gramEnd"/>
+      <w:r>
+        <w:rPr>
+          <w:lang w:val="en-US"/>
+        </w:rPr>
+        <w:t xml:space="preserve"> implement all methods of the interface. You can implement more than one interface </w:t>
       </w:r>
       <w:r>
         <w:rPr>
@@ -447,12 +491,66 @@
           <w:numId w:val="2"/>
         </w:numPr>
         <w:rPr>
-          <w:lang w:val="en-US"/>
-        </w:rPr>
-      </w:pPr>
-      <w:r>
-        <w:t xml:space="preserve">What programming languages you can use for Android app development? </w:t>
-      </w:r>
+          <w:b/>
+          <w:bCs/>
+          <w:lang w:val="en-US"/>
+        </w:rPr>
+      </w:pPr>
+      <w:r>
+        <w:rPr>
+          <w:b/>
+          <w:bCs/>
+        </w:rPr>
+        <w:t>What programming languages you can use for Android app development?</w:t>
+      </w:r>
+    </w:p>
+    <w:p>
+      <w:pPr>
+        <w:pStyle w:val="ListParagraph"/>
+        <w:rPr>
+          <w:lang w:val="en-US"/>
+        </w:rPr>
+      </w:pPr>
+      <w:r>
+        <w:rPr>
+          <w:lang w:val="en-US"/>
+        </w:rPr>
+        <w:t>Java</w:t>
+      </w:r>
+      <w:r>
+        <w:rPr>
+          <w:lang w:val="en-US"/>
+        </w:rPr>
+        <w:t>, K</w:t>
+      </w:r>
+      <w:r>
+        <w:rPr>
+          <w:lang w:val="en-US"/>
+        </w:rPr>
+        <w:t>otlin</w:t>
+      </w:r>
+      <w:r>
+        <w:rPr>
+          <w:lang w:val="en-US"/>
+        </w:rPr>
+        <w:t xml:space="preserve"> and C++</w:t>
+      </w:r>
+      <w:r>
+        <w:rPr>
+          <w:lang w:val="en-US"/>
+        </w:rPr>
+        <w:t>.</w:t>
+      </w:r>
+    </w:p>
+    <w:p>
+      <w:pPr>
+        <w:pStyle w:val="ListParagraph"/>
+        <w:rPr>
+          <w:lang w:val="en-US"/>
+        </w:rPr>
+      </w:pPr>
+      <w:bookmarkStart w:id="0" w:name="_GoBack"/>
+      <w:bookmarkEnd w:id="0"/>
     </w:p>
     <w:p>
       <w:pPr>
@@ -462,12 +560,60 @@
           <w:numId w:val="2"/>
         </w:numPr>
         <w:rPr>
-          <w:lang w:val="en-US"/>
-        </w:rPr>
-      </w:pPr>
-      <w:r>
-        <w:t xml:space="preserve">What is .apk file? </w:t>
-      </w:r>
+          <w:b/>
+          <w:bCs/>
+          <w:lang w:val="en-US"/>
+        </w:rPr>
+      </w:pPr>
+      <w:r>
+        <w:rPr>
+          <w:b/>
+          <w:bCs/>
+        </w:rPr>
+        <w:t>What is .</w:t>
+      </w:r>
+      <w:proofErr w:type="spellStart"/>
+      <w:r>
+        <w:rPr>
+          <w:b/>
+          <w:bCs/>
+        </w:rPr>
+        <w:t>apk</w:t>
+      </w:r>
+      <w:proofErr w:type="spellEnd"/>
+      <w:r>
+        <w:rPr>
+          <w:b/>
+          <w:bCs/>
+        </w:rPr>
+        <w:t xml:space="preserve"> file? </w:t>
+      </w:r>
+    </w:p>
+    <w:p>
+      <w:pPr>
+        <w:pStyle w:val="ListParagraph"/>
+      </w:pPr>
+      <w:r>
+        <w:lastRenderedPageBreak/>
+        <w:t>An APK</w:t>
+      </w:r>
+      <w:r>
+        <w:rPr>
+          <w:lang w:val="en-US"/>
+        </w:rPr>
+        <w:t xml:space="preserve"> (Android package)</w:t>
+      </w:r>
+      <w:r>
+        <w:t xml:space="preserve"> file consists of a ZIP archive that contains all the files that comprise your app. These files include Java class files, resource files, and a file containing compiled resources.</w:t>
+      </w:r>
+    </w:p>
+    <w:p>
+      <w:pPr>
+        <w:pStyle w:val="ListParagraph"/>
+        <w:rPr>
+          <w:lang w:val="en-US"/>
+        </w:rPr>
+      </w:pPr>
     </w:p>
     <w:p>
       <w:pPr>
@@ -477,12 +623,40 @@
           <w:numId w:val="2"/>
         </w:numPr>
         <w:rPr>
-          <w:lang w:val="en-US"/>
-        </w:rPr>
-      </w:pPr>
-      <w:r>
-        <w:t xml:space="preserve">How Android system runs apps? </w:t>
-      </w:r>
+          <w:b/>
+          <w:bCs/>
+          <w:lang w:val="en-US"/>
+        </w:rPr>
+      </w:pPr>
+      <w:r>
+        <w:rPr>
+          <w:b/>
+          <w:bCs/>
+        </w:rPr>
+        <w:t>How Android system runs apps?</w:t>
+      </w:r>
+    </w:p>
+    <w:p>
+      <w:pPr>
+        <w:pStyle w:val="ListParagraph"/>
+      </w:pPr>
+      <w:r>
+        <w:rPr>
+          <w:lang w:val="en-US"/>
+        </w:rPr>
+        <w:t>E</w:t>
+      </w:r>
+      <w:r>
+        <w:t>very app runs in its own Linux process. The Android system starts the process when any of the app's components need to be executed, and then shuts down the process when it's no longer needed or when the system must recover memory for other apps.</w:t>
+      </w:r>
+    </w:p>
+    <w:p>
+      <w:pPr>
+        <w:pStyle w:val="ListParagraph"/>
+        <w:rPr>
+          <w:lang w:val="en-US"/>
+        </w:rPr>
+      </w:pPr>
     </w:p>
     <w:p>
       <w:pPr>
@@ -492,12 +666,169 @@
           <w:numId w:val="2"/>
         </w:numPr>
         <w:rPr>
-          <w:lang w:val="en-US"/>
-        </w:rPr>
-      </w:pPr>
-      <w:r>
+          <w:b/>
+          <w:bCs/>
+          <w:lang w:val="en-US"/>
+        </w:rPr>
+      </w:pPr>
+      <w:r>
+        <w:rPr>
+          <w:b/>
+          <w:bCs/>
+        </w:rPr>
         <w:t xml:space="preserve">Name four types of Android components. Describe each. </w:t>
       </w:r>
+    </w:p>
+    <w:p>
+      <w:pPr>
+        <w:pStyle w:val="ListParagraph"/>
+        <w:rPr>
+          <w:lang w:val="en-US"/>
+        </w:rPr>
+      </w:pPr>
+      <w:r>
+        <w:rPr>
+          <w:lang w:val="en-US"/>
+        </w:rPr>
+        <w:t>Activities, services, broadcast receivers and content providers.</w:t>
+      </w:r>
+    </w:p>
+    <w:p>
+      <w:pPr>
+        <w:pStyle w:val="ListParagraph"/>
+        <w:rPr>
+          <w:lang w:val="en-US"/>
+        </w:rPr>
+      </w:pPr>
+    </w:p>
+    <w:p>
+      <w:pPr>
+        <w:pStyle w:val="ListParagraph"/>
+        <w:rPr>
+          <w:lang w:val="en-US"/>
+        </w:rPr>
+      </w:pPr>
+      <w:r>
+        <w:rPr>
+          <w:lang w:val="en-US"/>
+        </w:rPr>
+        <w:t>Activit</w:t>
+      </w:r>
+      <w:r>
+        <w:rPr>
+          <w:lang w:val="en-US"/>
+        </w:rPr>
+        <w:t xml:space="preserve">y is a single UI screen of the app, which interacts with the user. For </w:t>
+      </w:r>
+      <w:proofErr w:type="gramStart"/>
+      <w:r>
+        <w:rPr>
+          <w:lang w:val="en-US"/>
+        </w:rPr>
+        <w:t>example</w:t>
+      </w:r>
+      <w:proofErr w:type="gramEnd"/>
+      <w:r>
+        <w:rPr>
+          <w:lang w:val="en-US"/>
+        </w:rPr>
+        <w:t xml:space="preserve"> in email, mailbox view is one activity, writing new email is another activity and reading email is third activity.</w:t>
+      </w:r>
+    </w:p>
+    <w:p>
+      <w:pPr>
+        <w:pStyle w:val="ListParagraph"/>
+        <w:rPr>
+          <w:lang w:val="en-US"/>
+        </w:rPr>
+      </w:pPr>
+    </w:p>
+    <w:p>
+      <w:pPr>
+        <w:pStyle w:val="ListParagraph"/>
+        <w:rPr>
+          <w:lang w:val="en-US"/>
+        </w:rPr>
+      </w:pPr>
+      <w:r>
+        <w:rPr>
+          <w:lang w:val="en-US"/>
+        </w:rPr>
+        <w:t>A service is a general-purpose entry point for keeping an app running in the background for all kinds of reasons. It is a component that runs in the background to perform long-running operations or to perform work for remote processes. A service does not provide a user interface. For example, a service might play music in the background while the user is in a different app, or it might fetch data over the network without blocking user interaction with an activity.</w:t>
+      </w:r>
+    </w:p>
+    <w:p>
+      <w:pPr>
+        <w:pStyle w:val="ListParagraph"/>
+        <w:rPr>
+          <w:lang w:val="en-US"/>
+        </w:rPr>
+      </w:pPr>
+    </w:p>
+    <w:p>
+      <w:pPr>
+        <w:pStyle w:val="ListParagraph"/>
+        <w:rPr>
+          <w:lang w:val="en-US"/>
+        </w:rPr>
+      </w:pPr>
+      <w:r>
+        <w:rPr>
+          <w:lang w:val="en-US"/>
+        </w:rPr>
+        <w:t xml:space="preserve">Broadcast receiver </w:t>
+      </w:r>
+      <w:r>
+        <w:t>enables the system to deliver events to the app outside of a regular user flow, allowing the app to respond to system-wide broadcast announcements. Because broadcast receivers are another well-defined entry into the app, the system can deliver broadcasts even to apps that are</w:t>
+      </w:r>
+      <w:r>
+        <w:rPr>
+          <w:lang w:val="en-US"/>
+        </w:rPr>
+        <w:t xml:space="preserve"> not</w:t>
+      </w:r>
+      <w:r>
+        <w:t xml:space="preserve"> currently running. So, for example, an app can schedule an alarm to post a notification to tell the user about an upcoming event</w:t>
+      </w:r>
+      <w:r>
+        <w:rPr>
+          <w:lang w:val="en-US"/>
+        </w:rPr>
+        <w:t>.</w:t>
+      </w:r>
+    </w:p>
+    <w:p>
+      <w:pPr>
+        <w:pStyle w:val="ListParagraph"/>
+        <w:rPr>
+          <w:lang w:val="en-US"/>
+        </w:rPr>
+      </w:pPr>
+    </w:p>
+    <w:p>
+      <w:pPr>
+        <w:pStyle w:val="ListParagraph"/>
+        <w:rPr>
+          <w:lang w:val="en-US"/>
+        </w:rPr>
+      </w:pPr>
+      <w:r>
+        <w:rPr>
+          <w:lang w:val="en-US"/>
+        </w:rPr>
+        <w:t xml:space="preserve">Content provider </w:t>
+      </w:r>
+      <w:r>
+        <w:t>manages a shared set of app data that you can store in the file system, in a SQLite database, on the web, or on any other persistent storage location that your app can access. Through the content provider, other apps can query or modify the data if the content provider allows it. For example, the Android system provides a content provider that manages the user's contact information.</w:t>
+      </w:r>
+    </w:p>
+    <w:p>
+      <w:pPr>
+        <w:pStyle w:val="ListParagraph"/>
+        <w:rPr>
+          <w:lang w:val="en-US"/>
+        </w:rPr>
+      </w:pPr>
     </w:p>
     <w:p>
       <w:pPr>
@@ -507,19 +838,51 @@
           <w:numId w:val="2"/>
         </w:numPr>
         <w:rPr>
-          <w:lang w:val="en-US"/>
-        </w:rPr>
-      </w:pPr>
-      <w:r>
-        <w:lastRenderedPageBreak/>
+          <w:b/>
+          <w:bCs/>
+          <w:lang w:val="en-US"/>
+        </w:rPr>
+      </w:pPr>
+      <w:r>
+        <w:rPr>
+          <w:b/>
+          <w:bCs/>
+        </w:rPr>
         <w:t>What is manifest file and what is its purpose</w:t>
       </w:r>
       <w:r>
         <w:rPr>
+          <w:b/>
+          <w:bCs/>
           <w:lang w:val="en-US"/>
         </w:rPr>
         <w:t xml:space="preserve">? </w:t>
       </w:r>
+    </w:p>
+    <w:p>
+      <w:pPr>
+        <w:pStyle w:val="ListParagraph"/>
+      </w:pPr>
+      <w:r>
+        <w:t>The manifest file describes essential information about your app to the Android build tools, the Android operating system, and Google Play.</w:t>
+      </w:r>
+      <w:r>
+        <w:rPr>
+          <w:lang w:val="en-US"/>
+        </w:rPr>
+        <w:t xml:space="preserve"> It </w:t>
+      </w:r>
+      <w:r>
+        <w:t>lists the name, version, access rights, and referenced library files of the app.</w:t>
+      </w:r>
+    </w:p>
+    <w:p>
+      <w:pPr>
+        <w:pStyle w:val="ListParagraph"/>
+        <w:rPr>
+          <w:lang w:val="en-US"/>
+        </w:rPr>
+      </w:pPr>
     </w:p>
     <w:p>
       <w:pPr>
@@ -529,13 +892,28 @@
           <w:numId w:val="2"/>
         </w:numPr>
         <w:rPr>
-          <w:lang w:val="en-US"/>
-        </w:rPr>
-      </w:pPr>
-      <w:bookmarkStart w:id="0" w:name="_GoBack"/>
-      <w:bookmarkEnd w:id="0"/>
-      <w:r>
+          <w:b/>
+          <w:bCs/>
+          <w:lang w:val="en-US"/>
+        </w:rPr>
+      </w:pPr>
+      <w:r>
+        <w:rPr>
+          <w:b/>
+          <w:bCs/>
+        </w:rPr>
         <w:t>What are resources? Why they are needed?</w:t>
+      </w:r>
+    </w:p>
+    <w:p>
+      <w:pPr>
+        <w:pStyle w:val="ListParagraph"/>
+        <w:rPr>
+          <w:lang w:val="en-US"/>
+        </w:rPr>
+      </w:pPr>
+      <w:r>
+        <w:t>Resources are the additional files and static content that your code uses, such as bitmaps, layout definitions, user interface strings, animation instructions, and more.</w:t>
       </w:r>
     </w:p>
     <w:sectPr>
@@ -1136,7 +1514,6 @@
   <w:style w:type="character" w:default="1" w:styleId="DefaultParagraphFont">
     <w:name w:val="Default Paragraph Font"/>
     <w:uiPriority w:val="1"/>
-    <w:semiHidden/>
     <w:unhideWhenUsed/>
   </w:style>
   <w:style w:type="table" w:default="1" w:styleId="TableNormal">

</xml_diff>

<commit_message>
continuing with lab1 and doing changes in folders
</commit_message>
<xml_diff>
--- a/Lab1.docx
+++ b/Lab1.docx
@@ -306,35 +306,7 @@
         <w:rPr>
           <w:lang w:val="en-US"/>
         </w:rPr>
-        <w:t xml:space="preserve">Interface looks like a class, but it is not a class. Interface can have variables and methods, but the methods are by default abstract. Methods don’t have a body, so they </w:t>
-      </w:r>
-      <w:proofErr w:type="gramStart"/>
-      <w:r>
-        <w:rPr>
-          <w:lang w:val="en-US"/>
-        </w:rPr>
-        <w:t>have to</w:t>
-      </w:r>
-      <w:proofErr w:type="gramEnd"/>
-      <w:r>
-        <w:rPr>
-          <w:lang w:val="en-US"/>
-        </w:rPr>
-        <w:t xml:space="preserve"> be implemented by a class before you can access them. That class </w:t>
-      </w:r>
-      <w:proofErr w:type="gramStart"/>
-      <w:r>
-        <w:rPr>
-          <w:lang w:val="en-US"/>
-        </w:rPr>
-        <w:t>has to</w:t>
-      </w:r>
-      <w:proofErr w:type="gramEnd"/>
-      <w:r>
-        <w:rPr>
-          <w:lang w:val="en-US"/>
-        </w:rPr>
-        <w:t xml:space="preserve"> implement all methods of the interface. You can implement more than one interface </w:t>
+        <w:t xml:space="preserve">Interface looks like a class, but it is not a class. Interface can have variables and methods, but the methods are by default abstract. Methods don’t have a body, so they have to be implemented by a class before you can access them. That class has to implement all methods of the interface. You can implement more than one interface </w:t>
       </w:r>
       <w:r>
         <w:rPr>
@@ -460,7 +432,199 @@
         <w:rPr>
           <w:lang w:val="en-US"/>
         </w:rPr>
-        <w:t xml:space="preserve">Abstract class is needed, if method in all subclasses require overriding of the superclass.  </w:t>
+        <w:t>Abstract class is needed, if method in all subclasses require overriding of the superclass.</w:t>
+      </w:r>
+    </w:p>
+    <w:p>
+      <w:pPr>
+        <w:shd w:val="clear" w:color="auto" w:fill="FFFFFF"/>
+        <w:tabs>
+          <w:tab w:val="left" w:pos="916"/>
+          <w:tab w:val="left" w:pos="1832"/>
+          <w:tab w:val="left" w:pos="2748"/>
+          <w:tab w:val="left" w:pos="3664"/>
+          <w:tab w:val="left" w:pos="4580"/>
+          <w:tab w:val="left" w:pos="5496"/>
+          <w:tab w:val="left" w:pos="6412"/>
+          <w:tab w:val="left" w:pos="7328"/>
+          <w:tab w:val="left" w:pos="8244"/>
+          <w:tab w:val="left" w:pos="9160"/>
+          <w:tab w:val="left" w:pos="10076"/>
+          <w:tab w:val="left" w:pos="10992"/>
+          <w:tab w:val="left" w:pos="11908"/>
+          <w:tab w:val="left" w:pos="12824"/>
+          <w:tab w:val="left" w:pos="13740"/>
+          <w:tab w:val="left" w:pos="14656"/>
+        </w:tabs>
+        <w:spacing w:after="0" w:line="240" w:lineRule="auto"/>
+        <w:rPr>
+          <w:rFonts w:ascii="Consolas" w:eastAsia="Times New Roman" w:hAnsi="Consolas" w:cs="Courier New"/>
+          <w:color w:val="000000"/>
+          <w:sz w:val="20"/>
+          <w:szCs w:val="20"/>
+          <w:lang w:val="en-FI" w:eastAsia="en-FI"/>
+        </w:rPr>
+      </w:pPr>
+      <w:r>
+        <w:rPr>
+          <w:rFonts w:ascii="Consolas" w:eastAsia="Times New Roman" w:hAnsi="Consolas" w:cs="Courier New"/>
+          <w:b/>
+          <w:bCs/>
+          <w:color w:val="000080"/>
+          <w:sz w:val="20"/>
+          <w:szCs w:val="20"/>
+          <w:lang w:val="en-FI" w:eastAsia="en-FI"/>
+        </w:rPr>
+        <w:t xml:space="preserve">public abstract class </w:t>
+      </w:r>
+      <w:r>
+        <w:rPr>
+          <w:rFonts w:ascii="Consolas" w:eastAsia="Times New Roman" w:hAnsi="Consolas" w:cs="Courier New"/>
+          <w:color w:val="000000"/>
+          <w:sz w:val="20"/>
+          <w:szCs w:val="20"/>
+          <w:lang w:val="en-FI" w:eastAsia="en-FI"/>
+        </w:rPr>
+        <w:t>Person {</w:t>
+      </w:r>
+      <w:r>
+        <w:rPr>
+          <w:rFonts w:ascii="Consolas" w:eastAsia="Times New Roman" w:hAnsi="Consolas" w:cs="Courier New"/>
+          <w:color w:val="000000"/>
+          <w:sz w:val="20"/>
+          <w:szCs w:val="20"/>
+          <w:lang w:val="en-FI" w:eastAsia="en-FI"/>
+        </w:rPr>
+        <w:br/>
+        <w:t xml:space="preserve">    </w:t>
+      </w:r>
+      <w:r>
+        <w:rPr>
+          <w:rFonts w:ascii="Consolas" w:eastAsia="Times New Roman" w:hAnsi="Consolas" w:cs="Courier New"/>
+          <w:b/>
+          <w:bCs/>
+          <w:color w:val="000080"/>
+          <w:sz w:val="20"/>
+          <w:szCs w:val="20"/>
+          <w:lang w:val="en-FI" w:eastAsia="en-FI"/>
+        </w:rPr>
+        <w:t xml:space="preserve">private </w:t>
+      </w:r>
+      <w:r>
+        <w:rPr>
+          <w:rFonts w:ascii="Consolas" w:eastAsia="Times New Roman" w:hAnsi="Consolas" w:cs="Courier New"/>
+          <w:color w:val="000000"/>
+          <w:sz w:val="20"/>
+          <w:szCs w:val="20"/>
+          <w:lang w:val="en-FI" w:eastAsia="en-FI"/>
+        </w:rPr>
+        <w:t xml:space="preserve">String </w:t>
+      </w:r>
+      <w:r>
+        <w:rPr>
+          <w:rFonts w:ascii="Consolas" w:eastAsia="Times New Roman" w:hAnsi="Consolas" w:cs="Courier New"/>
+          <w:b/>
+          <w:bCs/>
+          <w:color w:val="660E7A"/>
+          <w:sz w:val="20"/>
+          <w:szCs w:val="20"/>
+          <w:lang w:val="en-FI" w:eastAsia="en-FI"/>
+        </w:rPr>
+        <w:t>Name</w:t>
+      </w:r>
+      <w:r>
+        <w:rPr>
+          <w:rFonts w:ascii="Consolas" w:eastAsia="Times New Roman" w:hAnsi="Consolas" w:cs="Courier New"/>
+          <w:color w:val="000000"/>
+          <w:sz w:val="20"/>
+          <w:szCs w:val="20"/>
+          <w:lang w:val="en-FI" w:eastAsia="en-FI"/>
+        </w:rPr>
+        <w:t>;</w:t>
+      </w:r>
+      <w:r>
+        <w:rPr>
+          <w:rFonts w:ascii="Consolas" w:eastAsia="Times New Roman" w:hAnsi="Consolas" w:cs="Courier New"/>
+          <w:color w:val="000000"/>
+          <w:sz w:val="20"/>
+          <w:szCs w:val="20"/>
+          <w:lang w:val="en-FI" w:eastAsia="en-FI"/>
+        </w:rPr>
+        <w:br/>
+        <w:t xml:space="preserve">    </w:t>
+      </w:r>
+      <w:r>
+        <w:rPr>
+          <w:rFonts w:ascii="Consolas" w:eastAsia="Times New Roman" w:hAnsi="Consolas" w:cs="Courier New"/>
+          <w:b/>
+          <w:bCs/>
+          <w:color w:val="000080"/>
+          <w:sz w:val="20"/>
+          <w:szCs w:val="20"/>
+          <w:lang w:val="en-FI" w:eastAsia="en-FI"/>
+        </w:rPr>
+        <w:t xml:space="preserve">private </w:t>
+      </w:r>
+      <w:r>
+        <w:rPr>
+          <w:rFonts w:ascii="Consolas" w:eastAsia="Times New Roman" w:hAnsi="Consolas" w:cs="Courier New"/>
+          <w:color w:val="000000"/>
+          <w:sz w:val="20"/>
+          <w:szCs w:val="20"/>
+          <w:lang w:val="en-FI" w:eastAsia="en-FI"/>
+        </w:rPr>
+        <w:t xml:space="preserve">String </w:t>
+      </w:r>
+      <w:proofErr w:type="spellStart"/>
+      <w:r>
+        <w:rPr>
+          <w:rFonts w:ascii="Consolas" w:eastAsia="Times New Roman" w:hAnsi="Consolas" w:cs="Courier New"/>
+          <w:b/>
+          <w:bCs/>
+          <w:color w:val="660E7A"/>
+          <w:sz w:val="20"/>
+          <w:szCs w:val="20"/>
+          <w:lang w:val="en-FI" w:eastAsia="en-FI"/>
+        </w:rPr>
+        <w:t>socialSecurityNumber</w:t>
+      </w:r>
+      <w:proofErr w:type="spellEnd"/>
+      <w:r>
+        <w:rPr>
+          <w:rFonts w:ascii="Consolas" w:eastAsia="Times New Roman" w:hAnsi="Consolas" w:cs="Courier New"/>
+          <w:color w:val="000000"/>
+          <w:sz w:val="20"/>
+          <w:szCs w:val="20"/>
+          <w:lang w:val="en-FI" w:eastAsia="en-FI"/>
+        </w:rPr>
+        <w:t>;</w:t>
+      </w:r>
+      <w:r>
+        <w:rPr>
+          <w:rFonts w:ascii="Consolas" w:eastAsia="Times New Roman" w:hAnsi="Consolas" w:cs="Courier New"/>
+          <w:color w:val="000000"/>
+          <w:sz w:val="20"/>
+          <w:szCs w:val="20"/>
+          <w:lang w:val="en-FI" w:eastAsia="en-FI"/>
+        </w:rPr>
+        <w:br/>
+        <w:t>}</w:t>
+      </w:r>
+    </w:p>
+    <w:p>
+      <w:pPr>
+        <w:pStyle w:val="ListParagraph"/>
+        <w:rPr>
+          <w:lang w:val="en-US"/>
+        </w:rPr>
+      </w:pPr>
+      <w:bookmarkStart w:id="0" w:name="_GoBack"/>
+      <w:bookmarkEnd w:id="0"/>
+      <w:r>
+        <w:rPr>
+          <w:lang w:val="en-US"/>
+        </w:rPr>
+        <w:t xml:space="preserve">  </w:t>
       </w:r>
     </w:p>
     <w:p>
@@ -501,6 +665,7 @@
           <w:b/>
           <w:bCs/>
         </w:rPr>
+        <w:lastRenderedPageBreak/>
         <w:t>What programming languages you can use for Android app development?</w:t>
       </w:r>
     </w:p>
@@ -549,8 +714,6 @@
           <w:lang w:val="en-US"/>
         </w:rPr>
       </w:pPr>
-      <w:bookmarkStart w:id="0" w:name="_GoBack"/>
-      <w:bookmarkEnd w:id="0"/>
     </w:p>
     <w:p>
       <w:pPr>
@@ -594,7 +757,6 @@
         <w:pStyle w:val="ListParagraph"/>
       </w:pPr>
       <w:r>
-        <w:lastRenderedPageBreak/>
         <w:t>An APK</w:t>
       </w:r>
       <w:r>
@@ -718,21 +880,7 @@
         <w:rPr>
           <w:lang w:val="en-US"/>
         </w:rPr>
-        <w:t xml:space="preserve">y is a single UI screen of the app, which interacts with the user. For </w:t>
-      </w:r>
-      <w:proofErr w:type="gramStart"/>
-      <w:r>
-        <w:rPr>
-          <w:lang w:val="en-US"/>
-        </w:rPr>
-        <w:t>example</w:t>
-      </w:r>
-      <w:proofErr w:type="gramEnd"/>
-      <w:r>
-        <w:rPr>
-          <w:lang w:val="en-US"/>
-        </w:rPr>
-        <w:t xml:space="preserve"> in email, mailbox view is one activity, writing new email is another activity and reading email is third activity.</w:t>
+        <w:t>y is a single UI screen of the app, which interacts with the user. For example in email, mailbox view is one activity, writing new email is another activity and reading email is third activity.</w:t>
       </w:r>
     </w:p>
     <w:p>
@@ -1514,6 +1662,7 @@
   <w:style w:type="character" w:default="1" w:styleId="DefaultParagraphFont">
     <w:name w:val="Default Paragraph Font"/>
     <w:uiPriority w:val="1"/>
+    <w:semiHidden/>
     <w:unhideWhenUsed/>
   </w:style>
   <w:style w:type="table" w:default="1" w:styleId="TableNormal">
@@ -1547,6 +1696,56 @@
       <w:ind w:left="720"/>
       <w:contextualSpacing/>
     </w:pPr>
+  </w:style>
+  <w:style w:type="paragraph" w:styleId="HTMLPreformatted">
+    <w:name w:val="HTML Preformatted"/>
+    <w:basedOn w:val="Normal"/>
+    <w:link w:val="HTMLPreformattedChar"/>
+    <w:uiPriority w:val="99"/>
+    <w:semiHidden/>
+    <w:unhideWhenUsed/>
+    <w:rsid w:val="00316ECB"/>
+    <w:pPr>
+      <w:tabs>
+        <w:tab w:val="left" w:pos="916"/>
+        <w:tab w:val="left" w:pos="1832"/>
+        <w:tab w:val="left" w:pos="2748"/>
+        <w:tab w:val="left" w:pos="3664"/>
+        <w:tab w:val="left" w:pos="4580"/>
+        <w:tab w:val="left" w:pos="5496"/>
+        <w:tab w:val="left" w:pos="6412"/>
+        <w:tab w:val="left" w:pos="7328"/>
+        <w:tab w:val="left" w:pos="8244"/>
+        <w:tab w:val="left" w:pos="9160"/>
+        <w:tab w:val="left" w:pos="10076"/>
+        <w:tab w:val="left" w:pos="10992"/>
+        <w:tab w:val="left" w:pos="11908"/>
+        <w:tab w:val="left" w:pos="12824"/>
+        <w:tab w:val="left" w:pos="13740"/>
+        <w:tab w:val="left" w:pos="14656"/>
+      </w:tabs>
+      <w:spacing w:after="0" w:line="240" w:lineRule="auto"/>
+    </w:pPr>
+    <w:rPr>
+      <w:rFonts w:ascii="Courier New" w:eastAsia="Times New Roman" w:hAnsi="Courier New" w:cs="Courier New"/>
+      <w:sz w:val="20"/>
+      <w:szCs w:val="20"/>
+      <w:lang w:val="en-FI" w:eastAsia="en-FI"/>
+    </w:rPr>
+  </w:style>
+  <w:style w:type="character" w:customStyle="1" w:styleId="HTMLPreformattedChar">
+    <w:name w:val="HTML Preformatted Char"/>
+    <w:basedOn w:val="DefaultParagraphFont"/>
+    <w:link w:val="HTMLPreformatted"/>
+    <w:uiPriority w:val="99"/>
+    <w:semiHidden/>
+    <w:rsid w:val="00316ECB"/>
+    <w:rPr>
+      <w:rFonts w:ascii="Courier New" w:eastAsia="Times New Roman" w:hAnsi="Courier New" w:cs="Courier New"/>
+      <w:sz w:val="20"/>
+      <w:szCs w:val="20"/>
+      <w:lang w:val="en-FI" w:eastAsia="en-FI"/>
+    </w:rPr>
   </w:style>
 </w:styles>
 </file>

</xml_diff>

<commit_message>
finally finished whole lab1
</commit_message>
<xml_diff>
--- a/Lab1.docx
+++ b/Lab1.docx
@@ -763,8 +763,6 @@
       <w:pPr>
         <w:pStyle w:val="ListParagraph"/>
         <w:rPr>
-          <w:b/>
-          <w:bCs/>
           <w:lang w:val="en-US"/>
         </w:rPr>
       </w:pPr>
@@ -773,41 +771,6 @@
           <w:lang w:val="en-US"/>
         </w:rPr>
         <w:t>Member data means a variable of an object, for example object player has a member data “name”. Method is same as a function in JavaScript. Method performs an action on data and returns a result or not.</w:t>
-      </w:r>
-    </w:p>
-    <w:p>
-      <w:pPr>
-        <w:pStyle w:val="ListParagraph"/>
-        <w:numPr>
-          <w:ilvl w:val="0"/>
-          <w:numId w:val="1"/>
-        </w:numPr>
-        <w:rPr>
-          <w:b/>
-          <w:bCs/>
-          <w:lang w:val="en-US"/>
-        </w:rPr>
-      </w:pPr>
-      <w:r>
-        <w:rPr>
-          <w:b/>
-          <w:bCs/>
-        </w:rPr>
-        <w:t>Inheritance</w:t>
-      </w:r>
-    </w:p>
-    <w:p>
-      <w:pPr>
-        <w:pStyle w:val="ListParagraph"/>
-        <w:rPr>
-          <w:lang w:val="en-US"/>
-        </w:rPr>
-      </w:pPr>
-      <w:r>
-        <w:rPr>
-          <w:lang w:val="en-US"/>
-        </w:rPr>
-        <w:t>A subclass inherits the object properties from the superclass, meaning that one object acquires the behaviors and properties from its parent class</w:t>
       </w:r>
     </w:p>
     <w:p>
@@ -837,21 +800,9 @@
           <w:color w:val="000000"/>
           <w:sz w:val="20"/>
           <w:szCs w:val="20"/>
-          <w:lang w:eastAsia="en-FI"/>
-        </w:rPr>
-      </w:pPr>
-      <w:r>
-        <w:rPr>
-          <w:rFonts w:ascii="Consolas" w:eastAsia="Times New Roman" w:hAnsi="Consolas" w:cs="Courier New"/>
-          <w:b/>
-          <w:bCs/>
-          <w:color w:val="000080"/>
-          <w:sz w:val="20"/>
-          <w:szCs w:val="20"/>
-          <w:lang w:eastAsia="en-FI"/>
-        </w:rPr>
-        <w:t xml:space="preserve">public class </w:t>
-      </w:r>
+          <w:lang w:val="en-FI" w:eastAsia="en-FI"/>
+        </w:rPr>
+      </w:pPr>
       <w:proofErr w:type="spellStart"/>
       <w:r>
         <w:rPr>
@@ -859,9 +810,9 @@
           <w:color w:val="000000"/>
           <w:sz w:val="20"/>
           <w:szCs w:val="20"/>
-          <w:lang w:eastAsia="en-FI"/>
-        </w:rPr>
-        <w:t>MainActivity</w:t>
+          <w:lang w:val="en-FI" w:eastAsia="en-FI"/>
+        </w:rPr>
+        <w:t>mPoppins.setPersonnelNr</w:t>
       </w:r>
       <w:proofErr w:type="spellEnd"/>
       <w:r>
@@ -870,21 +821,39 @@
           <w:color w:val="000000"/>
           <w:sz w:val="20"/>
           <w:szCs w:val="20"/>
-          <w:lang w:eastAsia="en-FI"/>
-        </w:rPr>
-        <w:t xml:space="preserve"> </w:t>
-      </w:r>
-      <w:r>
-        <w:rPr>
-          <w:rFonts w:ascii="Consolas" w:eastAsia="Times New Roman" w:hAnsi="Consolas" w:cs="Courier New"/>
-          <w:b/>
-          <w:bCs/>
-          <w:color w:val="000080"/>
-          <w:sz w:val="20"/>
-          <w:szCs w:val="20"/>
-          <w:lang w:eastAsia="en-FI"/>
-        </w:rPr>
-        <w:t xml:space="preserve">extends </w:t>
+          <w:lang w:val="en-FI" w:eastAsia="en-FI"/>
+        </w:rPr>
+        <w:t>(</w:t>
+      </w:r>
+      <w:r>
+        <w:rPr>
+          <w:rFonts w:ascii="Consolas" w:eastAsia="Times New Roman" w:hAnsi="Consolas" w:cs="Courier New"/>
+          <w:color w:val="0000FF"/>
+          <w:sz w:val="20"/>
+          <w:szCs w:val="20"/>
+          <w:lang w:val="en-FI" w:eastAsia="en-FI"/>
+        </w:rPr>
+        <w:t>12</w:t>
+      </w:r>
+      <w:r>
+        <w:rPr>
+          <w:rFonts w:ascii="Consolas" w:eastAsia="Times New Roman" w:hAnsi="Consolas" w:cs="Courier New"/>
+          <w:color w:val="000000"/>
+          <w:sz w:val="20"/>
+          <w:szCs w:val="20"/>
+          <w:lang w:val="en-FI" w:eastAsia="en-FI"/>
+        </w:rPr>
+        <w:t>);</w:t>
+      </w:r>
+      <w:r>
+        <w:rPr>
+          <w:rFonts w:ascii="Consolas" w:eastAsia="Times New Roman" w:hAnsi="Consolas" w:cs="Courier New"/>
+          <w:color w:val="000000"/>
+          <w:sz w:val="20"/>
+          <w:szCs w:val="20"/>
+          <w:lang w:val="en-FI" w:eastAsia="en-FI"/>
+        </w:rPr>
+        <w:br/>
       </w:r>
       <w:proofErr w:type="spellStart"/>
       <w:r>
@@ -893,17 +862,53 @@
           <w:color w:val="000000"/>
           <w:sz w:val="20"/>
           <w:szCs w:val="20"/>
-          <w:lang w:eastAsia="en-FI"/>
-        </w:rPr>
-        <w:t>AppCompatActivity</w:t>
+          <w:lang w:val="en-FI" w:eastAsia="en-FI"/>
+        </w:rPr>
+        <w:t>mPoppins.setName</w:t>
       </w:r>
       <w:proofErr w:type="spellEnd"/>
-    </w:p>
-    <w:p>
-      <w:pPr>
-        <w:pStyle w:val="ListParagraph"/>
-        <w:rPr>
-          <w:lang w:val="en-US"/>
+      <w:r>
+        <w:rPr>
+          <w:rFonts w:ascii="Consolas" w:eastAsia="Times New Roman" w:hAnsi="Consolas" w:cs="Courier New"/>
+          <w:color w:val="000000"/>
+          <w:sz w:val="20"/>
+          <w:szCs w:val="20"/>
+          <w:lang w:val="en-FI" w:eastAsia="en-FI"/>
+        </w:rPr>
+        <w:t>(</w:t>
+      </w:r>
+      <w:r>
+        <w:rPr>
+          <w:rFonts w:ascii="Consolas" w:eastAsia="Times New Roman" w:hAnsi="Consolas" w:cs="Courier New"/>
+          <w:b/>
+          <w:bCs/>
+          <w:color w:val="008000"/>
+          <w:sz w:val="20"/>
+          <w:szCs w:val="20"/>
+          <w:lang w:val="en-FI" w:eastAsia="en-FI"/>
+        </w:rPr>
+        <w:t>"Mary Poppins"</w:t>
+      </w:r>
+      <w:proofErr w:type="gramStart"/>
+      <w:r>
+        <w:rPr>
+          <w:rFonts w:ascii="Consolas" w:eastAsia="Times New Roman" w:hAnsi="Consolas" w:cs="Courier New"/>
+          <w:color w:val="000000"/>
+          <w:sz w:val="20"/>
+          <w:szCs w:val="20"/>
+          <w:lang w:val="en-FI" w:eastAsia="en-FI"/>
+        </w:rPr>
+        <w:t>);</w:t>
+      </w:r>
+      <w:proofErr w:type="gramEnd"/>
+    </w:p>
+    <w:p>
+      <w:pPr>
+        <w:pStyle w:val="ListParagraph"/>
+        <w:rPr>
+          <w:b/>
+          <w:bCs/>
+          <w:lang w:val="en-FI"/>
         </w:rPr>
       </w:pPr>
     </w:p>
@@ -925,129 +930,21 @@
           <w:b/>
           <w:bCs/>
         </w:rPr>
-        <w:t>Interface</w:t>
-      </w:r>
-    </w:p>
-    <w:p>
-      <w:pPr>
-        <w:pStyle w:val="ListParagraph"/>
-        <w:rPr>
-          <w:lang w:val="en-US"/>
-        </w:rPr>
-      </w:pPr>
-      <w:r>
-        <w:rPr>
-          <w:lang w:val="en-US"/>
-        </w:rPr>
-        <w:t xml:space="preserve">Interface looks like a class, but it is not a class. Interface can have variables and methods, but the methods are by default abstract. Methods don’t have a body, so they </w:t>
-      </w:r>
-      <w:proofErr w:type="gramStart"/>
-      <w:r>
-        <w:rPr>
-          <w:lang w:val="en-US"/>
-        </w:rPr>
-        <w:t>have to</w:t>
-      </w:r>
-      <w:proofErr w:type="gramEnd"/>
-      <w:r>
-        <w:rPr>
-          <w:lang w:val="en-US"/>
-        </w:rPr>
-        <w:t xml:space="preserve"> be implemented by a class before you can access them. That class </w:t>
-      </w:r>
-      <w:proofErr w:type="gramStart"/>
-      <w:r>
-        <w:rPr>
-          <w:lang w:val="en-US"/>
-        </w:rPr>
-        <w:t>has to</w:t>
-      </w:r>
-      <w:proofErr w:type="gramEnd"/>
-      <w:r>
-        <w:rPr>
-          <w:lang w:val="en-US"/>
-        </w:rPr>
-        <w:t xml:space="preserve"> implement all methods of the interface. You can implement more than one interface </w:t>
-      </w:r>
-      <w:r>
-        <w:rPr>
-          <w:lang w:val="en-US"/>
-        </w:rPr>
-        <w:t>in a class.</w:t>
-      </w:r>
-    </w:p>
-    <w:p>
-      <w:pPr>
-        <w:pStyle w:val="ListParagraph"/>
-        <w:numPr>
-          <w:ilvl w:val="0"/>
-          <w:numId w:val="1"/>
-        </w:numPr>
-        <w:rPr>
-          <w:b/>
-          <w:bCs/>
-          <w:lang w:val="en-US"/>
-        </w:rPr>
-      </w:pPr>
-      <w:r>
-        <w:rPr>
-          <w:b/>
-          <w:bCs/>
-        </w:rPr>
-        <w:t>Polymorphism</w:t>
-      </w:r>
-    </w:p>
-    <w:p>
-      <w:pPr>
-        <w:pStyle w:val="ListParagraph"/>
-        <w:rPr>
-          <w:lang w:val="en-US"/>
-        </w:rPr>
-      </w:pPr>
-      <w:r>
-        <w:rPr>
-          <w:lang w:val="en-US"/>
-        </w:rPr>
-        <w:t>Variable, function or object can take multiple forms. For example, in English language some word can have multiple meanings depending on the context. This is equivalent to what polymorphism means in programming: the context definiens the meaning of variable, function or object</w:t>
-      </w:r>
-      <w:r>
-        <w:t xml:space="preserve"> </w:t>
-      </w:r>
-    </w:p>
-    <w:p>
-      <w:pPr>
-        <w:pStyle w:val="ListParagraph"/>
-        <w:numPr>
-          <w:ilvl w:val="0"/>
-          <w:numId w:val="1"/>
-        </w:numPr>
-        <w:rPr>
-          <w:b/>
-          <w:bCs/>
-          <w:lang w:val="en-US"/>
-        </w:rPr>
-      </w:pPr>
-      <w:r>
-        <w:rPr>
-          <w:b/>
-          <w:bCs/>
-        </w:rPr>
-        <w:t>Overriding</w:t>
-      </w:r>
-    </w:p>
-    <w:p>
-      <w:pPr>
-        <w:pStyle w:val="ListParagraph"/>
-        <w:rPr>
-          <w:lang w:val="en-US"/>
-        </w:rPr>
-      </w:pPr>
-      <w:r>
-        <w:rPr>
-          <w:lang w:val="en-US"/>
-        </w:rPr>
-        <w:lastRenderedPageBreak/>
-        <w:t>Declaring a method in subclass which is already present in superclass, is called method overriding. Subclass can give its own implementation of the method which is already provided by the superclass</w:t>
+        <w:t>Inheritance</w:t>
+      </w:r>
+    </w:p>
+    <w:p>
+      <w:pPr>
+        <w:pStyle w:val="ListParagraph"/>
+        <w:rPr>
+          <w:lang w:val="en-US"/>
+        </w:rPr>
+      </w:pPr>
+      <w:r>
+        <w:rPr>
+          <w:lang w:val="en-US"/>
+        </w:rPr>
+        <w:t>A subclass inherits the object properties from the superclass, meaning that one object acquires the behaviors and properties from its parent class</w:t>
       </w:r>
     </w:p>
     <w:p>
@@ -1077,29 +974,9 @@
           <w:color w:val="000000"/>
           <w:sz w:val="20"/>
           <w:szCs w:val="20"/>
-          <w:lang w:val="en-FI" w:eastAsia="en-FI"/>
-        </w:rPr>
-      </w:pPr>
-      <w:r>
-        <w:rPr>
-          <w:rFonts w:ascii="Consolas" w:eastAsia="Times New Roman" w:hAnsi="Consolas" w:cs="Courier New"/>
-          <w:color w:val="808000"/>
-          <w:sz w:val="20"/>
-          <w:szCs w:val="20"/>
-          <w:lang w:val="en-FI" w:eastAsia="en-FI"/>
-        </w:rPr>
-        <w:t>@Override</w:t>
-      </w:r>
-      <w:r>
-        <w:rPr>
-          <w:rFonts w:ascii="Consolas" w:eastAsia="Times New Roman" w:hAnsi="Consolas" w:cs="Courier New"/>
-          <w:color w:val="808000"/>
-          <w:sz w:val="20"/>
-          <w:szCs w:val="20"/>
-          <w:lang w:val="en-FI" w:eastAsia="en-FI"/>
-        </w:rPr>
-        <w:br/>
-      </w:r>
+          <w:lang w:eastAsia="en-FI"/>
+        </w:rPr>
+      </w:pPr>
       <w:r>
         <w:rPr>
           <w:rFonts w:ascii="Consolas" w:eastAsia="Times New Roman" w:hAnsi="Consolas" w:cs="Courier New"/>
@@ -1108,52 +985,64 @@
           <w:color w:val="000080"/>
           <w:sz w:val="20"/>
           <w:szCs w:val="20"/>
-          <w:lang w:val="en-FI" w:eastAsia="en-FI"/>
-        </w:rPr>
-        <w:t xml:space="preserve">public </w:t>
-      </w:r>
-      <w:r>
-        <w:rPr>
-          <w:rFonts w:ascii="Consolas" w:eastAsia="Times New Roman" w:hAnsi="Consolas" w:cs="Courier New"/>
-          <w:color w:val="000000"/>
-          <w:sz w:val="20"/>
-          <w:szCs w:val="20"/>
-          <w:lang w:val="en-FI" w:eastAsia="en-FI"/>
-        </w:rPr>
-        <w:t xml:space="preserve">String </w:t>
-      </w:r>
-      <w:proofErr w:type="gramStart"/>
-      <w:r>
-        <w:rPr>
-          <w:rFonts w:ascii="Consolas" w:eastAsia="Times New Roman" w:hAnsi="Consolas" w:cs="Courier New"/>
-          <w:color w:val="000000"/>
-          <w:sz w:val="20"/>
-          <w:szCs w:val="20"/>
-          <w:lang w:val="en-FI" w:eastAsia="en-FI"/>
-        </w:rPr>
-        <w:t>greet(</w:t>
-      </w:r>
-      <w:proofErr w:type="gramEnd"/>
-      <w:r>
-        <w:rPr>
-          <w:rFonts w:ascii="Consolas" w:eastAsia="Times New Roman" w:hAnsi="Consolas" w:cs="Courier New"/>
-          <w:color w:val="000000"/>
-          <w:sz w:val="20"/>
-          <w:szCs w:val="20"/>
-          <w:lang w:val="en-FI" w:eastAsia="en-FI"/>
-        </w:rPr>
-        <w:t>)</w:t>
-      </w:r>
-    </w:p>
-    <w:p>
-      <w:pPr>
-        <w:pStyle w:val="ListParagraph"/>
-        <w:rPr>
-          <w:lang w:val="en-US"/>
-        </w:rPr>
-      </w:pPr>
-      <w:bookmarkStart w:id="0" w:name="_GoBack"/>
-      <w:bookmarkEnd w:id="0"/>
+          <w:lang w:eastAsia="en-FI"/>
+        </w:rPr>
+        <w:t xml:space="preserve">public class </w:t>
+      </w:r>
+      <w:proofErr w:type="spellStart"/>
+      <w:r>
+        <w:rPr>
+          <w:rFonts w:ascii="Consolas" w:eastAsia="Times New Roman" w:hAnsi="Consolas" w:cs="Courier New"/>
+          <w:color w:val="000000"/>
+          <w:sz w:val="20"/>
+          <w:szCs w:val="20"/>
+          <w:lang w:eastAsia="en-FI"/>
+        </w:rPr>
+        <w:t>MainActivity</w:t>
+      </w:r>
+      <w:proofErr w:type="spellEnd"/>
+      <w:r>
+        <w:rPr>
+          <w:rFonts w:ascii="Consolas" w:eastAsia="Times New Roman" w:hAnsi="Consolas" w:cs="Courier New"/>
+          <w:color w:val="000000"/>
+          <w:sz w:val="20"/>
+          <w:szCs w:val="20"/>
+          <w:lang w:eastAsia="en-FI"/>
+        </w:rPr>
+        <w:t xml:space="preserve"> </w:t>
+      </w:r>
+      <w:r>
+        <w:rPr>
+          <w:rFonts w:ascii="Consolas" w:eastAsia="Times New Roman" w:hAnsi="Consolas" w:cs="Courier New"/>
+          <w:b/>
+          <w:bCs/>
+          <w:color w:val="000080"/>
+          <w:sz w:val="20"/>
+          <w:szCs w:val="20"/>
+          <w:lang w:eastAsia="en-FI"/>
+        </w:rPr>
+        <w:t xml:space="preserve">extends </w:t>
+      </w:r>
+      <w:proofErr w:type="spellStart"/>
+      <w:r>
+        <w:rPr>
+          <w:rFonts w:ascii="Consolas" w:eastAsia="Times New Roman" w:hAnsi="Consolas" w:cs="Courier New"/>
+          <w:color w:val="000000"/>
+          <w:sz w:val="20"/>
+          <w:szCs w:val="20"/>
+          <w:lang w:eastAsia="en-FI"/>
+        </w:rPr>
+        <w:t>AppCompatActivity</w:t>
+      </w:r>
+      <w:proofErr w:type="spellEnd"/>
+    </w:p>
+    <w:p>
+      <w:pPr>
+        <w:pStyle w:val="ListParagraph"/>
+        <w:rPr>
+          <w:lang w:val="en-US"/>
+        </w:rPr>
+      </w:pPr>
     </w:p>
     <w:p>
       <w:pPr>
@@ -1173,33 +1062,55 @@
           <w:b/>
           <w:bCs/>
         </w:rPr>
-        <w:t>Abstract classes</w:t>
-      </w:r>
-    </w:p>
-    <w:p>
-      <w:pPr>
-        <w:pStyle w:val="ListParagraph"/>
-        <w:rPr>
-          <w:lang w:val="en-US"/>
-        </w:rPr>
-      </w:pPr>
-      <w:r>
-        <w:rPr>
-          <w:lang w:val="en-US"/>
-        </w:rPr>
-        <w:t xml:space="preserve">Abstract class can have </w:t>
-      </w:r>
-      <w:r>
-        <w:rPr>
-          <w:lang w:val="en-US"/>
-        </w:rPr>
-        <w:t xml:space="preserve">concrete methods (regular methods with body) and abstract methods (methods without a body). You cannot instantiate abstract class. </w:t>
-      </w:r>
-      <w:r>
-        <w:rPr>
-          <w:lang w:val="en-US"/>
-        </w:rPr>
-        <w:t>Abstract class is needed, if method in all subclasses require overriding of the superclass.</w:t>
+        <w:t>Interface</w:t>
+      </w:r>
+    </w:p>
+    <w:p>
+      <w:pPr>
+        <w:pStyle w:val="ListParagraph"/>
+        <w:rPr>
+          <w:lang w:val="en-US"/>
+        </w:rPr>
+      </w:pPr>
+      <w:r>
+        <w:rPr>
+          <w:lang w:val="en-US"/>
+        </w:rPr>
+        <w:t xml:space="preserve">Interface looks like a class, but it is not a class. Interface can have variables and methods, but the methods are by default abstract. Methods don’t have a body, so they </w:t>
+      </w:r>
+      <w:proofErr w:type="gramStart"/>
+      <w:r>
+        <w:rPr>
+          <w:lang w:val="en-US"/>
+        </w:rPr>
+        <w:t>have to</w:t>
+      </w:r>
+      <w:proofErr w:type="gramEnd"/>
+      <w:r>
+        <w:rPr>
+          <w:lang w:val="en-US"/>
+        </w:rPr>
+        <w:t xml:space="preserve"> be implemented by a class before you can access them. That class </w:t>
+      </w:r>
+      <w:proofErr w:type="gramStart"/>
+      <w:r>
+        <w:rPr>
+          <w:lang w:val="en-US"/>
+        </w:rPr>
+        <w:t>has to</w:t>
+      </w:r>
+      <w:proofErr w:type="gramEnd"/>
+      <w:r>
+        <w:rPr>
+          <w:lang w:val="en-US"/>
+        </w:rPr>
+        <w:t xml:space="preserve"> implement all methods of the interface. You can implement more than one interface </w:t>
+      </w:r>
+      <w:r>
+        <w:rPr>
+          <w:lang w:val="en-US"/>
+        </w:rPr>
+        <w:t>in a class.</w:t>
       </w:r>
     </w:p>
     <w:p>
@@ -1229,6 +1140,552 @@
           <w:color w:val="000000"/>
           <w:sz w:val="20"/>
           <w:szCs w:val="20"/>
+          <w:lang w:val="en-FI" w:eastAsia="en-FI"/>
+        </w:rPr>
+      </w:pPr>
+      <w:r>
+        <w:rPr>
+          <w:rFonts w:ascii="Consolas" w:eastAsia="Times New Roman" w:hAnsi="Consolas" w:cs="Courier New"/>
+          <w:b/>
+          <w:bCs/>
+          <w:color w:val="000080"/>
+          <w:sz w:val="20"/>
+          <w:szCs w:val="20"/>
+          <w:lang w:val="en-FI" w:eastAsia="en-FI"/>
+        </w:rPr>
+        <w:t xml:space="preserve">public interface </w:t>
+      </w:r>
+      <w:proofErr w:type="spellStart"/>
+      <w:r>
+        <w:rPr>
+          <w:rFonts w:ascii="Consolas" w:eastAsia="Times New Roman" w:hAnsi="Consolas" w:cs="Courier New"/>
+          <w:color w:val="000000"/>
+          <w:sz w:val="20"/>
+          <w:szCs w:val="20"/>
+          <w:lang w:val="en-FI" w:eastAsia="en-FI"/>
+        </w:rPr>
+        <w:t>DaycareManager</w:t>
+      </w:r>
+      <w:proofErr w:type="spellEnd"/>
+      <w:r>
+        <w:rPr>
+          <w:rFonts w:ascii="Consolas" w:eastAsia="Times New Roman" w:hAnsi="Consolas" w:cs="Courier New"/>
+          <w:color w:val="000000"/>
+          <w:sz w:val="20"/>
+          <w:szCs w:val="20"/>
+          <w:lang w:val="en-FI" w:eastAsia="en-FI"/>
+        </w:rPr>
+        <w:t xml:space="preserve"> {</w:t>
+      </w:r>
+      <w:r>
+        <w:rPr>
+          <w:rFonts w:ascii="Consolas" w:eastAsia="Times New Roman" w:hAnsi="Consolas" w:cs="Courier New"/>
+          <w:color w:val="000000"/>
+          <w:sz w:val="20"/>
+          <w:szCs w:val="20"/>
+          <w:lang w:val="en-FI" w:eastAsia="en-FI"/>
+        </w:rPr>
+        <w:br/>
+        <w:t>}</w:t>
+      </w:r>
+    </w:p>
+    <w:p>
+      <w:pPr>
+        <w:pStyle w:val="ListParagraph"/>
+        <w:rPr>
+          <w:lang w:val="en-US"/>
+        </w:rPr>
+      </w:pPr>
+    </w:p>
+    <w:p>
+      <w:pPr>
+        <w:pStyle w:val="ListParagraph"/>
+        <w:numPr>
+          <w:ilvl w:val="0"/>
+          <w:numId w:val="1"/>
+        </w:numPr>
+        <w:rPr>
+          <w:b/>
+          <w:bCs/>
+          <w:lang w:val="en-US"/>
+        </w:rPr>
+      </w:pPr>
+      <w:r>
+        <w:rPr>
+          <w:b/>
+          <w:bCs/>
+        </w:rPr>
+        <w:lastRenderedPageBreak/>
+        <w:t>Polymorphism</w:t>
+      </w:r>
+    </w:p>
+    <w:p>
+      <w:pPr>
+        <w:pStyle w:val="ListParagraph"/>
+        <w:rPr>
+          <w:lang w:val="en-US"/>
+        </w:rPr>
+      </w:pPr>
+      <w:r>
+        <w:rPr>
+          <w:lang w:val="en-US"/>
+        </w:rPr>
+        <w:t xml:space="preserve">Single action can be performed in multiple ways when using polymorphism. </w:t>
+      </w:r>
+      <w:r>
+        <w:rPr>
+          <w:lang w:val="en-US"/>
+        </w:rPr>
+        <w:t>Variable, function or object can take multiple forms. For example, in English language some word can have multiple meanings depending on the context. This is equivalent to what polymorphism means in programming: the context definiens the meaning of variable, function or object</w:t>
+      </w:r>
+      <w:r>
+        <w:rPr>
+          <w:lang w:val="en-US"/>
+        </w:rPr>
+        <w:t>.</w:t>
+      </w:r>
+    </w:p>
+    <w:p>
+      <w:pPr>
+        <w:shd w:val="clear" w:color="auto" w:fill="FFFFFF"/>
+        <w:tabs>
+          <w:tab w:val="left" w:pos="916"/>
+          <w:tab w:val="left" w:pos="1832"/>
+          <w:tab w:val="left" w:pos="2748"/>
+          <w:tab w:val="left" w:pos="3664"/>
+          <w:tab w:val="left" w:pos="4580"/>
+          <w:tab w:val="left" w:pos="5496"/>
+          <w:tab w:val="left" w:pos="6412"/>
+          <w:tab w:val="left" w:pos="7328"/>
+          <w:tab w:val="left" w:pos="8244"/>
+          <w:tab w:val="left" w:pos="9160"/>
+          <w:tab w:val="left" w:pos="10076"/>
+          <w:tab w:val="left" w:pos="10992"/>
+          <w:tab w:val="left" w:pos="11908"/>
+          <w:tab w:val="left" w:pos="12824"/>
+          <w:tab w:val="left" w:pos="13740"/>
+          <w:tab w:val="left" w:pos="14656"/>
+        </w:tabs>
+        <w:spacing w:after="0" w:line="240" w:lineRule="auto"/>
+        <w:rPr>
+          <w:rFonts w:ascii="Consolas" w:eastAsia="Times New Roman" w:hAnsi="Consolas" w:cs="Courier New"/>
+          <w:color w:val="000000"/>
+          <w:sz w:val="20"/>
+          <w:szCs w:val="20"/>
+          <w:lang w:val="en-FI" w:eastAsia="en-FI"/>
+        </w:rPr>
+      </w:pPr>
+      <w:r>
+        <w:rPr>
+          <w:rFonts w:ascii="Consolas" w:eastAsia="Times New Roman" w:hAnsi="Consolas" w:cs="Courier New"/>
+          <w:color w:val="808000"/>
+          <w:sz w:val="20"/>
+          <w:szCs w:val="20"/>
+          <w:lang w:val="en-FI" w:eastAsia="en-FI"/>
+        </w:rPr>
+        <w:t>@Override</w:t>
+      </w:r>
+      <w:r>
+        <w:rPr>
+          <w:rFonts w:ascii="Consolas" w:eastAsia="Times New Roman" w:hAnsi="Consolas" w:cs="Courier New"/>
+          <w:color w:val="808000"/>
+          <w:sz w:val="20"/>
+          <w:szCs w:val="20"/>
+          <w:lang w:val="en-FI" w:eastAsia="en-FI"/>
+        </w:rPr>
+        <w:br/>
+      </w:r>
+      <w:r>
+        <w:rPr>
+          <w:rFonts w:ascii="Consolas" w:eastAsia="Times New Roman" w:hAnsi="Consolas" w:cs="Courier New"/>
+          <w:b/>
+          <w:bCs/>
+          <w:color w:val="000080"/>
+          <w:sz w:val="20"/>
+          <w:szCs w:val="20"/>
+          <w:lang w:val="en-FI" w:eastAsia="en-FI"/>
+        </w:rPr>
+        <w:t xml:space="preserve">public </w:t>
+      </w:r>
+      <w:r>
+        <w:rPr>
+          <w:rFonts w:ascii="Consolas" w:eastAsia="Times New Roman" w:hAnsi="Consolas" w:cs="Courier New"/>
+          <w:color w:val="000000"/>
+          <w:sz w:val="20"/>
+          <w:szCs w:val="20"/>
+          <w:lang w:val="en-FI" w:eastAsia="en-FI"/>
+        </w:rPr>
+        <w:t xml:space="preserve">String </w:t>
+      </w:r>
+      <w:proofErr w:type="gramStart"/>
+      <w:r>
+        <w:rPr>
+          <w:rFonts w:ascii="Consolas" w:eastAsia="Times New Roman" w:hAnsi="Consolas" w:cs="Courier New"/>
+          <w:color w:val="000000"/>
+          <w:sz w:val="20"/>
+          <w:szCs w:val="20"/>
+          <w:lang w:val="en-FI" w:eastAsia="en-FI"/>
+        </w:rPr>
+        <w:t>greet(</w:t>
+      </w:r>
+      <w:proofErr w:type="gramEnd"/>
+      <w:r>
+        <w:rPr>
+          <w:rFonts w:ascii="Consolas" w:eastAsia="Times New Roman" w:hAnsi="Consolas" w:cs="Courier New"/>
+          <w:color w:val="000000"/>
+          <w:sz w:val="20"/>
+          <w:szCs w:val="20"/>
+          <w:lang w:val="en-FI" w:eastAsia="en-FI"/>
+        </w:rPr>
+        <w:t>) {</w:t>
+      </w:r>
+      <w:r>
+        <w:rPr>
+          <w:rFonts w:ascii="Consolas" w:eastAsia="Times New Roman" w:hAnsi="Consolas" w:cs="Courier New"/>
+          <w:color w:val="000000"/>
+          <w:sz w:val="20"/>
+          <w:szCs w:val="20"/>
+          <w:lang w:val="en-FI" w:eastAsia="en-FI"/>
+        </w:rPr>
+        <w:br/>
+        <w:t xml:space="preserve">    </w:t>
+      </w:r>
+      <w:r>
+        <w:rPr>
+          <w:rFonts w:ascii="Consolas" w:eastAsia="Times New Roman" w:hAnsi="Consolas" w:cs="Courier New"/>
+          <w:b/>
+          <w:bCs/>
+          <w:color w:val="000080"/>
+          <w:sz w:val="20"/>
+          <w:szCs w:val="20"/>
+          <w:lang w:val="en-FI" w:eastAsia="en-FI"/>
+        </w:rPr>
+        <w:t xml:space="preserve">return </w:t>
+      </w:r>
+      <w:r>
+        <w:rPr>
+          <w:rFonts w:ascii="Consolas" w:eastAsia="Times New Roman" w:hAnsi="Consolas" w:cs="Courier New"/>
+          <w:b/>
+          <w:bCs/>
+          <w:color w:val="008000"/>
+          <w:sz w:val="20"/>
+          <w:szCs w:val="20"/>
+          <w:lang w:val="en-FI" w:eastAsia="en-FI"/>
+        </w:rPr>
+        <w:t xml:space="preserve">"Hi, I'm child with name:" </w:t>
+      </w:r>
+      <w:r>
+        <w:rPr>
+          <w:rFonts w:ascii="Consolas" w:eastAsia="Times New Roman" w:hAnsi="Consolas" w:cs="Courier New"/>
+          <w:color w:val="000000"/>
+          <w:sz w:val="20"/>
+          <w:szCs w:val="20"/>
+          <w:lang w:val="en-FI" w:eastAsia="en-FI"/>
+        </w:rPr>
+        <w:t xml:space="preserve">+ </w:t>
+      </w:r>
+      <w:proofErr w:type="spellStart"/>
+      <w:r>
+        <w:rPr>
+          <w:rFonts w:ascii="Consolas" w:eastAsia="Times New Roman" w:hAnsi="Consolas" w:cs="Courier New"/>
+          <w:color w:val="000000"/>
+          <w:sz w:val="20"/>
+          <w:szCs w:val="20"/>
+          <w:lang w:val="en-FI" w:eastAsia="en-FI"/>
+        </w:rPr>
+        <w:t>getName</w:t>
+      </w:r>
+      <w:proofErr w:type="spellEnd"/>
+      <w:r>
+        <w:rPr>
+          <w:rFonts w:ascii="Consolas" w:eastAsia="Times New Roman" w:hAnsi="Consolas" w:cs="Courier New"/>
+          <w:color w:val="000000"/>
+          <w:sz w:val="20"/>
+          <w:szCs w:val="20"/>
+          <w:lang w:val="en-FI" w:eastAsia="en-FI"/>
+        </w:rPr>
+        <w:t xml:space="preserve">() + </w:t>
+      </w:r>
+      <w:r>
+        <w:rPr>
+          <w:rFonts w:ascii="Consolas" w:eastAsia="Times New Roman" w:hAnsi="Consolas" w:cs="Courier New"/>
+          <w:b/>
+          <w:bCs/>
+          <w:color w:val="008000"/>
+          <w:sz w:val="20"/>
+          <w:szCs w:val="20"/>
+          <w:lang w:val="en-FI" w:eastAsia="en-FI"/>
+        </w:rPr>
+        <w:t xml:space="preserve">"and sensitivity:" </w:t>
+      </w:r>
+      <w:r>
+        <w:rPr>
+          <w:rFonts w:ascii="Consolas" w:eastAsia="Times New Roman" w:hAnsi="Consolas" w:cs="Courier New"/>
+          <w:color w:val="000000"/>
+          <w:sz w:val="20"/>
+          <w:szCs w:val="20"/>
+          <w:lang w:val="en-FI" w:eastAsia="en-FI"/>
+        </w:rPr>
+        <w:t xml:space="preserve">+ </w:t>
+      </w:r>
+      <w:proofErr w:type="spellStart"/>
+      <w:r>
+        <w:rPr>
+          <w:rFonts w:ascii="Consolas" w:eastAsia="Times New Roman" w:hAnsi="Consolas" w:cs="Courier New"/>
+          <w:color w:val="000000"/>
+          <w:sz w:val="20"/>
+          <w:szCs w:val="20"/>
+          <w:lang w:val="en-FI" w:eastAsia="en-FI"/>
+        </w:rPr>
+        <w:t>getCryingSensitivity</w:t>
+      </w:r>
+      <w:proofErr w:type="spellEnd"/>
+      <w:r>
+        <w:rPr>
+          <w:rFonts w:ascii="Consolas" w:eastAsia="Times New Roman" w:hAnsi="Consolas" w:cs="Courier New"/>
+          <w:color w:val="000000"/>
+          <w:sz w:val="20"/>
+          <w:szCs w:val="20"/>
+          <w:lang w:val="en-FI" w:eastAsia="en-FI"/>
+        </w:rPr>
+        <w:t>();</w:t>
+      </w:r>
+      <w:r>
+        <w:rPr>
+          <w:rFonts w:ascii="Consolas" w:eastAsia="Times New Roman" w:hAnsi="Consolas" w:cs="Courier New"/>
+          <w:color w:val="000000"/>
+          <w:sz w:val="20"/>
+          <w:szCs w:val="20"/>
+          <w:lang w:val="en-FI" w:eastAsia="en-FI"/>
+        </w:rPr>
+        <w:br/>
+        <w:t>}</w:t>
+      </w:r>
+    </w:p>
+    <w:p>
+      <w:pPr>
+        <w:rPr>
+          <w:lang w:val="en-US"/>
+        </w:rPr>
+      </w:pPr>
+      <w:bookmarkStart w:id="0" w:name="_GoBack"/>
+      <w:bookmarkEnd w:id="0"/>
+      <w:r>
+        <w:t xml:space="preserve"> </w:t>
+      </w:r>
+    </w:p>
+    <w:p>
+      <w:pPr>
+        <w:pStyle w:val="ListParagraph"/>
+        <w:numPr>
+          <w:ilvl w:val="0"/>
+          <w:numId w:val="1"/>
+        </w:numPr>
+        <w:rPr>
+          <w:b/>
+          <w:bCs/>
+          <w:lang w:val="en-US"/>
+        </w:rPr>
+      </w:pPr>
+      <w:r>
+        <w:rPr>
+          <w:b/>
+          <w:bCs/>
+        </w:rPr>
+        <w:t>Overriding</w:t>
+      </w:r>
+    </w:p>
+    <w:p>
+      <w:pPr>
+        <w:pStyle w:val="ListParagraph"/>
+        <w:rPr>
+          <w:lang w:val="en-US"/>
+        </w:rPr>
+      </w:pPr>
+      <w:r>
+        <w:rPr>
+          <w:lang w:val="en-US"/>
+        </w:rPr>
+        <w:t>Declaring a method in subclass which is already present in superclass, is called method overriding. Subclass can give its own implementation of the method which is already provided by the superclass</w:t>
+      </w:r>
+    </w:p>
+    <w:p>
+      <w:pPr>
+        <w:shd w:val="clear" w:color="auto" w:fill="FFFFFF"/>
+        <w:tabs>
+          <w:tab w:val="left" w:pos="916"/>
+          <w:tab w:val="left" w:pos="1832"/>
+          <w:tab w:val="left" w:pos="2748"/>
+          <w:tab w:val="left" w:pos="3664"/>
+          <w:tab w:val="left" w:pos="4580"/>
+          <w:tab w:val="left" w:pos="5496"/>
+          <w:tab w:val="left" w:pos="6412"/>
+          <w:tab w:val="left" w:pos="7328"/>
+          <w:tab w:val="left" w:pos="8244"/>
+          <w:tab w:val="left" w:pos="9160"/>
+          <w:tab w:val="left" w:pos="10076"/>
+          <w:tab w:val="left" w:pos="10992"/>
+          <w:tab w:val="left" w:pos="11908"/>
+          <w:tab w:val="left" w:pos="12824"/>
+          <w:tab w:val="left" w:pos="13740"/>
+          <w:tab w:val="left" w:pos="14656"/>
+        </w:tabs>
+        <w:spacing w:after="0" w:line="240" w:lineRule="auto"/>
+        <w:rPr>
+          <w:rFonts w:ascii="Consolas" w:eastAsia="Times New Roman" w:hAnsi="Consolas" w:cs="Courier New"/>
+          <w:color w:val="000000"/>
+          <w:sz w:val="20"/>
+          <w:szCs w:val="20"/>
+          <w:lang w:eastAsia="en-FI"/>
+        </w:rPr>
+      </w:pPr>
+      <w:r>
+        <w:rPr>
+          <w:rFonts w:ascii="Consolas" w:eastAsia="Times New Roman" w:hAnsi="Consolas" w:cs="Courier New"/>
+          <w:color w:val="808000"/>
+          <w:sz w:val="20"/>
+          <w:szCs w:val="20"/>
+          <w:lang w:eastAsia="en-FI"/>
+        </w:rPr>
+        <w:t>@Override</w:t>
+      </w:r>
+      <w:r>
+        <w:rPr>
+          <w:rFonts w:ascii="Consolas" w:eastAsia="Times New Roman" w:hAnsi="Consolas" w:cs="Courier New"/>
+          <w:color w:val="808000"/>
+          <w:sz w:val="20"/>
+          <w:szCs w:val="20"/>
+          <w:lang w:eastAsia="en-FI"/>
+        </w:rPr>
+        <w:br/>
+      </w:r>
+      <w:r>
+        <w:rPr>
+          <w:rFonts w:ascii="Consolas" w:eastAsia="Times New Roman" w:hAnsi="Consolas" w:cs="Courier New"/>
+          <w:b/>
+          <w:bCs/>
+          <w:color w:val="000080"/>
+          <w:sz w:val="20"/>
+          <w:szCs w:val="20"/>
+          <w:lang w:eastAsia="en-FI"/>
+        </w:rPr>
+        <w:t xml:space="preserve">public </w:t>
+      </w:r>
+      <w:r>
+        <w:rPr>
+          <w:rFonts w:ascii="Consolas" w:eastAsia="Times New Roman" w:hAnsi="Consolas" w:cs="Courier New"/>
+          <w:color w:val="000000"/>
+          <w:sz w:val="20"/>
+          <w:szCs w:val="20"/>
+          <w:lang w:eastAsia="en-FI"/>
+        </w:rPr>
+        <w:t xml:space="preserve">String </w:t>
+      </w:r>
+      <w:proofErr w:type="gramStart"/>
+      <w:r>
+        <w:rPr>
+          <w:rFonts w:ascii="Consolas" w:eastAsia="Times New Roman" w:hAnsi="Consolas" w:cs="Courier New"/>
+          <w:color w:val="000000"/>
+          <w:sz w:val="20"/>
+          <w:szCs w:val="20"/>
+          <w:lang w:eastAsia="en-FI"/>
+        </w:rPr>
+        <w:t>greet(</w:t>
+      </w:r>
+      <w:proofErr w:type="gramEnd"/>
+      <w:r>
+        <w:rPr>
+          <w:rFonts w:ascii="Consolas" w:eastAsia="Times New Roman" w:hAnsi="Consolas" w:cs="Courier New"/>
+          <w:color w:val="000000"/>
+          <w:sz w:val="20"/>
+          <w:szCs w:val="20"/>
+          <w:lang w:eastAsia="en-FI"/>
+        </w:rPr>
+        <w:t>)</w:t>
+      </w:r>
+    </w:p>
+    <w:p>
+      <w:pPr>
+        <w:pStyle w:val="ListParagraph"/>
+        <w:rPr>
+          <w:lang w:val="en-US"/>
+        </w:rPr>
+      </w:pPr>
+    </w:p>
+    <w:p>
+      <w:pPr>
+        <w:pStyle w:val="ListParagraph"/>
+        <w:numPr>
+          <w:ilvl w:val="0"/>
+          <w:numId w:val="1"/>
+        </w:numPr>
+        <w:rPr>
+          <w:b/>
+          <w:bCs/>
+          <w:lang w:val="en-US"/>
+        </w:rPr>
+      </w:pPr>
+      <w:r>
+        <w:rPr>
+          <w:b/>
+          <w:bCs/>
+        </w:rPr>
+        <w:t>Abstract classes</w:t>
+      </w:r>
+    </w:p>
+    <w:p>
+      <w:pPr>
+        <w:pStyle w:val="ListParagraph"/>
+        <w:rPr>
+          <w:lang w:val="en-US"/>
+        </w:rPr>
+      </w:pPr>
+      <w:r>
+        <w:rPr>
+          <w:lang w:val="en-US"/>
+        </w:rPr>
+        <w:t xml:space="preserve">Abstract class can have </w:t>
+      </w:r>
+      <w:r>
+        <w:rPr>
+          <w:lang w:val="en-US"/>
+        </w:rPr>
+        <w:t xml:space="preserve">concrete methods (regular methods with body) and abstract methods (methods without a body). You cannot instantiate abstract class. </w:t>
+      </w:r>
+      <w:r>
+        <w:rPr>
+          <w:lang w:val="en-US"/>
+        </w:rPr>
+        <w:t>Abstract class is needed, if method in all subclasses require overriding of the superclass.</w:t>
+      </w:r>
+    </w:p>
+    <w:p>
+      <w:pPr>
+        <w:shd w:val="clear" w:color="auto" w:fill="FFFFFF"/>
+        <w:tabs>
+          <w:tab w:val="left" w:pos="916"/>
+          <w:tab w:val="left" w:pos="1832"/>
+          <w:tab w:val="left" w:pos="2748"/>
+          <w:tab w:val="left" w:pos="3664"/>
+          <w:tab w:val="left" w:pos="4580"/>
+          <w:tab w:val="left" w:pos="5496"/>
+          <w:tab w:val="left" w:pos="6412"/>
+          <w:tab w:val="left" w:pos="7328"/>
+          <w:tab w:val="left" w:pos="8244"/>
+          <w:tab w:val="left" w:pos="9160"/>
+          <w:tab w:val="left" w:pos="10076"/>
+          <w:tab w:val="left" w:pos="10992"/>
+          <w:tab w:val="left" w:pos="11908"/>
+          <w:tab w:val="left" w:pos="12824"/>
+          <w:tab w:val="left" w:pos="13740"/>
+          <w:tab w:val="left" w:pos="14656"/>
+        </w:tabs>
+        <w:spacing w:after="0" w:line="240" w:lineRule="auto"/>
+        <w:rPr>
+          <w:rFonts w:ascii="Consolas" w:eastAsia="Times New Roman" w:hAnsi="Consolas" w:cs="Courier New"/>
+          <w:color w:val="000000"/>
+          <w:sz w:val="20"/>
+          <w:szCs w:val="20"/>
           <w:lang w:eastAsia="en-FI"/>
         </w:rPr>
       </w:pPr>
@@ -1638,6 +2095,7 @@
         <w:rPr>
           <w:lang w:val="en-US"/>
         </w:rPr>
+        <w:lastRenderedPageBreak/>
         <w:t>Activit</w:t>
       </w:r>
       <w:r>
@@ -1705,11 +2163,7 @@
         <w:t xml:space="preserve">Broadcast receiver </w:t>
       </w:r>
       <w:r>
-        <w:t xml:space="preserve">enables the system to deliver events to the app outside of a regular user flow, allowing the app to respond to system-wide broadcast announcements. Because </w:t>
-      </w:r>
-      <w:r>
-        <w:lastRenderedPageBreak/>
-        <w:t>broadcast receivers are another well-defined entry into the app, the system can deliver broadcasts even to apps that are</w:t>
+        <w:t>enables the system to deliver events to the app outside of a regular user flow, allowing the app to respond to system-wide broadcast announcements. Because broadcast receivers are another well-defined entry into the app, the system can deliver broadcasts even to apps that are</w:t>
       </w:r>
       <w:r>
         <w:rPr>

</xml_diff>